<commit_message>
add words in March 8th second
</commit_message>
<xml_diff>
--- a/readme.docx
+++ b/readme.docx
@@ -115,6 +115,12 @@
           <w:rFonts w:hint="eastAsia"/>
         </w:rPr>
         <w:t>，今天天气不错</w:t>
+      </w:r>
+      <w:r>
+        <w:rPr>
+          <w:rFonts w:hint="eastAsia"/>
+        </w:rPr>
+        <w:t>，心情也好</w:t>
       </w:r>
     </w:p>
     <w:sectPr>

</xml_diff>